<commit_message>
Se actualizó el archivo punto8a.docx con lo requerido en el punto 8c del trabajo
</commit_message>
<xml_diff>
--- a/punto8a.docx
+++ b/punto8a.docx
@@ -125,8 +125,120 @@
           </wp:inline>
         </w:drawing>
       </w:r>
+    </w:p>
+    <w:p/>
+    <w:p/>
+    <w:p/>
+    <w:p/>
+    <w:p/>
+    <w:p/>
+    <w:p/>
+    <w:p/>
+    <w:p/>
+    <w:p/>
+    <w:p/>
+    <w:p/>
+    <w:p>
+      <w:r>
+        <w:lastRenderedPageBreak/>
+        <w:t>8 c)</w:t>
+      </w:r>
       <w:bookmarkStart w:id="0" w:name="_GoBack"/>
       <w:bookmarkEnd w:id="0"/>
+    </w:p>
+    <w:p>
+      <w:r>
+        <w:t>Captura de pantalla al realizar “</w:t>
+      </w:r>
+      <w:proofErr w:type="spellStart"/>
+      <w:r>
+        <w:t>Diff</w:t>
+      </w:r>
+      <w:proofErr w:type="spellEnd"/>
+      <w:r>
+        <w:t xml:space="preserve"> </w:t>
+      </w:r>
+      <w:proofErr w:type="spellStart"/>
+      <w:r>
+        <w:t>Witch</w:t>
+      </w:r>
+      <w:proofErr w:type="spellEnd"/>
+      <w:r>
+        <w:t xml:space="preserve"> </w:t>
+      </w:r>
+      <w:proofErr w:type="spellStart"/>
+      <w:r>
+        <w:t>Previous</w:t>
+      </w:r>
+      <w:proofErr w:type="spellEnd"/>
+      <w:r>
+        <w:t xml:space="preserve"> </w:t>
+      </w:r>
+      <w:proofErr w:type="spellStart"/>
+      <w:r>
+        <w:t>Version</w:t>
+      </w:r>
+      <w:proofErr w:type="spellEnd"/>
+      <w:r>
+        <w:t>”</w:t>
+      </w:r>
+    </w:p>
+    <w:p/>
+    <w:p>
+      <w:r>
+        <w:rPr>
+          <w:noProof/>
+          <w:lang w:eastAsia="es-ES"/>
+        </w:rPr>
+        <w:drawing>
+          <wp:inline distT="0" distB="0" distL="0" distR="0">
+            <wp:extent cx="4324350" cy="4514850"/>
+            <wp:effectExtent l="0" t="0" r="0" b="0"/>
+            <wp:docPr id="3" name="Imagen 3"/>
+            <wp:cNvGraphicFramePr>
+              <a:graphicFrameLocks xmlns:a="http://schemas.openxmlformats.org/drawingml/2006/main" noChangeAspect="1"/>
+            </wp:cNvGraphicFramePr>
+            <a:graphic xmlns:a="http://schemas.openxmlformats.org/drawingml/2006/main">
+              <a:graphicData uri="http://schemas.openxmlformats.org/drawingml/2006/picture">
+                <pic:pic xmlns:pic="http://schemas.openxmlformats.org/drawingml/2006/picture">
+                  <pic:nvPicPr>
+                    <pic:cNvPr id="0" name="Picture 1"/>
+                    <pic:cNvPicPr>
+                      <a:picLocks noChangeAspect="1" noChangeArrowheads="1"/>
+                    </pic:cNvPicPr>
+                  </pic:nvPicPr>
+                  <pic:blipFill>
+                    <a:blip r:embed="rId7">
+                      <a:extLst>
+                        <a:ext uri="{28A0092B-C50C-407E-A947-70E740481C1C}">
+                          <a14:useLocalDpi xmlns:a14="http://schemas.microsoft.com/office/drawing/2010/main" val="0"/>
+                        </a:ext>
+                      </a:extLst>
+                    </a:blip>
+                    <a:srcRect/>
+                    <a:stretch>
+                      <a:fillRect/>
+                    </a:stretch>
+                  </pic:blipFill>
+                  <pic:spPr bwMode="auto">
+                    <a:xfrm>
+                      <a:off x="0" y="0"/>
+                      <a:ext cx="4324350" cy="4514850"/>
+                    </a:xfrm>
+                    <a:prstGeom prst="rect">
+                      <a:avLst/>
+                    </a:prstGeom>
+                    <a:noFill/>
+                    <a:ln>
+                      <a:noFill/>
+                    </a:ln>
+                  </pic:spPr>
+                </pic:pic>
+              </a:graphicData>
+            </a:graphic>
+          </wp:inline>
+        </w:drawing>
+      </w:r>
       <w:r>
         <w:t xml:space="preserve"> </w:t>
       </w:r>

</xml_diff>

<commit_message>
Se actualizó al archivo punto8a.docx con lo requerido en el punto 8d
</commit_message>
<xml_diff>
--- a/punto8a.docx
+++ b/punto8a.docx
@@ -143,8 +143,6 @@
         <w:lastRenderedPageBreak/>
         <w:t>8 c)</w:t>
       </w:r>
-      <w:bookmarkStart w:id="0" w:name="_GoBack"/>
-      <w:bookmarkEnd w:id="0"/>
     </w:p>
     <w:p>
       <w:r>
@@ -238,6 +236,81 @@
             </a:graphic>
           </wp:inline>
         </w:drawing>
+      </w:r>
+    </w:p>
+    <w:p/>
+    <w:p>
+      <w:r>
+        <w:t>8 d)</w:t>
+      </w:r>
+    </w:p>
+    <w:p>
+      <w:r>
+        <w:t>Captura de pantalla al realizar Show log</w:t>
+      </w:r>
+      <w:bookmarkStart w:id="0" w:name="_GoBack"/>
+      <w:bookmarkEnd w:id="0"/>
+    </w:p>
+    <w:p>
+      <w:r>
+        <w:rPr>
+          <w:noProof/>
+          <w:lang w:eastAsia="es-ES"/>
+        </w:rPr>
+        <w:lastRenderedPageBreak/>
+        <w:drawing>
+          <wp:inline distT="0" distB="0" distL="0" distR="0">
+            <wp:extent cx="5391785" cy="4934585"/>
+            <wp:effectExtent l="0" t="0" r="0" b="0"/>
+            <wp:docPr id="4" name="Imagen 4"/>
+            <wp:cNvGraphicFramePr>
+              <a:graphicFrameLocks xmlns:a="http://schemas.openxmlformats.org/drawingml/2006/main" noChangeAspect="1"/>
+            </wp:cNvGraphicFramePr>
+            <a:graphic xmlns:a="http://schemas.openxmlformats.org/drawingml/2006/main">
+              <a:graphicData uri="http://schemas.openxmlformats.org/drawingml/2006/picture">
+                <pic:pic xmlns:pic="http://schemas.openxmlformats.org/drawingml/2006/picture">
+                  <pic:nvPicPr>
+                    <pic:cNvPr id="0" name="Picture 1"/>
+                    <pic:cNvPicPr>
+                      <a:picLocks noChangeAspect="1" noChangeArrowheads="1"/>
+                    </pic:cNvPicPr>
+                  </pic:nvPicPr>
+                  <pic:blipFill>
+                    <a:blip r:embed="rId8">
+                      <a:extLst>
+                        <a:ext uri="{28A0092B-C50C-407E-A947-70E740481C1C}">
+                          <a14:useLocalDpi xmlns:a14="http://schemas.microsoft.com/office/drawing/2010/main" val="0"/>
+                        </a:ext>
+                      </a:extLst>
+                    </a:blip>
+                    <a:srcRect/>
+                    <a:stretch>
+                      <a:fillRect/>
+                    </a:stretch>
+                  </pic:blipFill>
+                  <pic:spPr bwMode="auto">
+                    <a:xfrm>
+                      <a:off x="0" y="0"/>
+                      <a:ext cx="5391785" cy="4934585"/>
+                    </a:xfrm>
+                    <a:prstGeom prst="rect">
+                      <a:avLst/>
+                    </a:prstGeom>
+                    <a:noFill/>
+                    <a:ln>
+                      <a:noFill/>
+                    </a:ln>
+                  </pic:spPr>
+                </pic:pic>
+              </a:graphicData>
+            </a:graphic>
+          </wp:inline>
+        </w:drawing>
+      </w:r>
+    </w:p>
+    <w:p>
+      <w:r>
+        <w:t xml:space="preserve"> </w:t>
       </w:r>
       <w:r>
         <w:t xml:space="preserve"> </w:t>

</xml_diff>

<commit_message>
Se realizò el Merge requerido en el punto 10
</commit_message>
<xml_diff>
--- a/punto8a.docx
+++ b/punto8a.docx
@@ -248,8 +248,6 @@
       <w:r>
         <w:t>Captura de pantalla al realizar Show log</w:t>
       </w:r>
-      <w:bookmarkStart w:id="0" w:name="_GoBack"/>
-      <w:bookmarkEnd w:id="0"/>
     </w:p>
     <w:p>
       <w:r>
@@ -314,6 +312,83 @@
       </w:r>
       <w:r>
         <w:t xml:space="preserve"> </w:t>
+      </w:r>
+    </w:p>
+    <w:p>
+      <w:r>
+        <w:t>8 e)</w:t>
+      </w:r>
+    </w:p>
+    <w:p>
+      <w:r>
+        <w:t xml:space="preserve">Se adjunta captura de pantalla al realizar </w:t>
+      </w:r>
+      <w:proofErr w:type="spellStart"/>
+      <w:r>
+        <w:t>Revision</w:t>
+      </w:r>
+      <w:proofErr w:type="spellEnd"/>
+      <w:r>
+        <w:t xml:space="preserve"> Graph</w:t>
+      </w:r>
+      <w:bookmarkStart w:id="0" w:name="_GoBack"/>
+      <w:bookmarkEnd w:id="0"/>
+    </w:p>
+    <w:p>
+      <w:r>
+        <w:rPr>
+          <w:noProof/>
+          <w:lang w:eastAsia="es-ES"/>
+        </w:rPr>
+        <w:lastRenderedPageBreak/>
+        <w:drawing>
+          <wp:inline distT="0" distB="0" distL="0" distR="0">
+            <wp:extent cx="5045075" cy="4871720"/>
+            <wp:effectExtent l="0" t="0" r="3175" b="5080"/>
+            <wp:docPr id="5" name="Imagen 5"/>
+            <wp:cNvGraphicFramePr>
+              <a:graphicFrameLocks xmlns:a="http://schemas.openxmlformats.org/drawingml/2006/main" noChangeAspect="1"/>
+            </wp:cNvGraphicFramePr>
+            <a:graphic xmlns:a="http://schemas.openxmlformats.org/drawingml/2006/main">
+              <a:graphicData uri="http://schemas.openxmlformats.org/drawingml/2006/picture">
+                <pic:pic xmlns:pic="http://schemas.openxmlformats.org/drawingml/2006/picture">
+                  <pic:nvPicPr>
+                    <pic:cNvPr id="0" name="Picture 1"/>
+                    <pic:cNvPicPr>
+                      <a:picLocks noChangeAspect="1" noChangeArrowheads="1"/>
+                    </pic:cNvPicPr>
+                  </pic:nvPicPr>
+                  <pic:blipFill>
+                    <a:blip r:embed="rId9">
+                      <a:extLst>
+                        <a:ext uri="{28A0092B-C50C-407E-A947-70E740481C1C}">
+                          <a14:useLocalDpi xmlns:a14="http://schemas.microsoft.com/office/drawing/2010/main" val="0"/>
+                        </a:ext>
+                      </a:extLst>
+                    </a:blip>
+                    <a:srcRect/>
+                    <a:stretch>
+                      <a:fillRect/>
+                    </a:stretch>
+                  </pic:blipFill>
+                  <pic:spPr bwMode="auto">
+                    <a:xfrm>
+                      <a:off x="0" y="0"/>
+                      <a:ext cx="5045075" cy="4871720"/>
+                    </a:xfrm>
+                    <a:prstGeom prst="rect">
+                      <a:avLst/>
+                    </a:prstGeom>
+                    <a:noFill/>
+                    <a:ln>
+                      <a:noFill/>
+                    </a:ln>
+                  </pic:spPr>
+                </pic:pic>
+              </a:graphicData>
+            </a:graphic>
+          </wp:inline>
+        </w:drawing>
       </w:r>
     </w:p>
     <w:sectPr>

</xml_diff>